<commit_message>
Groundbreaking result, able to cluster the recordings according to the speakers respectively
</commit_message>
<xml_diff>
--- a/Exploring Unlabelled Speaker Recognition Documentation.docx
+++ b/Exploring Unlabelled Speaker Recognition Documentation.docx
@@ -13127,7 +13127,22 @@
         <w:rPr>
           <w:rFonts w:ascii="Times New Roman" w:hAnsi="Times New Roman" w:cs="Times New Roman"/>
         </w:rPr>
-        <w:t xml:space="preserve"> https://doi.org/10.1109/asru.2007.4430083.</w:t>
+        <w:t xml:space="preserve"> </w:t>
+      </w:r>
+      <w:hyperlink r:id="rId17" w:history="1">
+        <w:r>
+          <w:rPr>
+            <w:rStyle w:val="Hyperlink"/>
+            <w:rFonts w:ascii="Times New Roman" w:hAnsi="Times New Roman" w:cs="Times New Roman"/>
+          </w:rPr>
+          <w:t>https://doi.org/10.1109/asru.2007.4430083</w:t>
+        </w:r>
+      </w:hyperlink>
+      <w:r>
+        <w:rPr>
+          <w:rFonts w:ascii="Times New Roman" w:hAnsi="Times New Roman" w:cs="Times New Roman"/>
+        </w:rPr>
+        <w:t>.</w:t>
       </w:r>
     </w:p>
     <w:p>
@@ -13141,9 +13156,61 @@
           <w:rFonts w:ascii="Times New Roman" w:hAnsi="Times New Roman" w:cs="Times New Roman"/>
         </w:rPr>
       </w:pPr>
+      <w:r>
+        <w:t xml:space="preserve">Becker, </w:t>
+      </w:r>
+      <w:proofErr w:type="spellStart"/>
+      <w:r>
+        <w:t>Sören</w:t>
+      </w:r>
+      <w:proofErr w:type="spellEnd"/>
+      <w:r>
+        <w:t>, et al. “</w:t>
+      </w:r>
+      <w:proofErr w:type="spellStart"/>
+      <w:r>
+        <w:t>AudioMNIST</w:t>
+      </w:r>
+      <w:proofErr w:type="spellEnd"/>
+      <w:r>
+        <w:t xml:space="preserve">: Exploring Explainable Artificial Intelligence for audio analysis on a simple benchmark.” </w:t>
+      </w:r>
+      <w:r>
+        <w:rPr>
+          <w:i/>
+          <w:iCs/>
+        </w:rPr>
+        <w:t>Journal of the Franklin Institute</w:t>
+      </w:r>
+      <w:r>
+        <w:t xml:space="preserve">, vol. 361, no. 1, Jan. 2024, pp. 418–428, </w:t>
+      </w:r>
+      <w:hyperlink r:id="rId18" w:history="1">
+        <w:r>
+          <w:rPr>
+            <w:rStyle w:val="Hyperlink"/>
+          </w:rPr>
+          <w:t>https://doi.org/10.1016/j.jfranklin.2023.11.038</w:t>
+        </w:r>
+      </w:hyperlink>
+      <w:r>
+        <w:t>.</w:t>
+      </w:r>
+    </w:p>
+    <w:p>
+      <w:pPr>
+        <w:pStyle w:val="ListParagraph"/>
+        <w:numPr>
+          <w:ilvl w:val="0"/>
+          <w:numId w:val="13"/>
+        </w:numPr>
+        <w:rPr>
+          <w:rFonts w:ascii="Times New Roman" w:hAnsi="Times New Roman" w:cs="Times New Roman"/>
+        </w:rPr>
+      </w:pPr>
     </w:p>
     <w:sectPr>
-      <w:headerReference w:type="default" r:id="rId17"/>
+      <w:headerReference w:type="default" r:id="rId19"/>
       <w:pgSz w:w="12240" w:h="15840"/>
       <w:pgMar w:top="1440" w:right="1440" w:bottom="1440" w:left="1440" w:header="720" w:footer="720" w:gutter="0"/>
       <w:cols w:space="720"/>

</xml_diff>